<commit_message>
CongThanh: up quiz source
</commit_message>
<xml_diff>
--- a/Thanh_ERD.docx
+++ b/Thanh_ERD.docx
@@ -2,195 +2,14 @@
 <file path=word/document.xml><?xml version="1.0" encoding="utf-8"?>
 <w:document xmlns:wpc="http://schemas.microsoft.com/office/word/2010/wordprocessingCanvas" xmlns:mc="http://schemas.openxmlformats.org/markup-compatibility/2006" xmlns:o="urn:schemas-microsoft-com:office:office" xmlns:r="http://schemas.openxmlformats.org/officeDocument/2006/relationships" xmlns:m="http://schemas.openxmlformats.org/officeDocument/2006/math" xmlns:v="urn:schemas-microsoft-com:vml" xmlns:wp14="http://schemas.microsoft.com/office/word/2010/wordprocessingDrawing" xmlns:wp="http://schemas.openxmlformats.org/drawingml/2006/wordprocessingDrawing" xmlns:w10="urn:schemas-microsoft-com:office:word" xmlns:w="http://schemas.openxmlformats.org/wordprocessingml/2006/main" xmlns:w14="http://schemas.microsoft.com/office/word/2010/wordml" xmlns:wpg="http://schemas.microsoft.com/office/word/2010/wordprocessingGroup" xmlns:wpi="http://schemas.microsoft.com/office/word/2010/wordprocessingInk" xmlns:wne="http://schemas.microsoft.com/office/word/2006/wordml" xmlns:wps="http://schemas.microsoft.com/office/word/2010/wordprocessingShape" mc:Ignorable="w14 wp14">
   <w:body>
-    <w:p>
-      <w:pPr>
-        <w:spacing w:after="360"/>
-        <w:jc w:val="center"/>
-        <w:rPr>
-          <w:b/>
-          <w:color w:val="7030A0"/>
-          <w:sz w:val="28"/>
-        </w:rPr>
-      </w:pPr>
-      <w:r>
-        <w:rPr>
-          <w:b/>
-          <w:color w:val="7030A0"/>
-          <w:sz w:val="28"/>
-        </w:rPr>
-        <w:t xml:space="preserve">Con người </w:t>
-      </w:r>
-      <w:r>
-        <w:rPr>
-          <w:b/>
-          <w:color w:val="7030A0"/>
-          <w:sz w:val="28"/>
-        </w:rPr>
-        <w:t>tham gia</w:t>
-      </w:r>
-      <w:r>
-        <w:rPr>
-          <w:b/>
-          <w:color w:val="7030A0"/>
-          <w:sz w:val="28"/>
-        </w:rPr>
-        <w:t xml:space="preserve"> hệ thống:</w:t>
-      </w:r>
-    </w:p>
+    <w:bookmarkStart w:id="0" w:name="_GoBack"/>
+    <w:bookmarkEnd w:id="0"/>
     <w:p>
       <w:r>
         <w:rPr>
           <w:noProof/>
           <w:lang w:bidi="lo-LA"/>
         </w:rPr>
-        <w:drawing>
-          <wp:inline distT="0" distB="0" distL="0" distR="0" wp14:anchorId="15166340" wp14:editId="16EA4C4B">
-            <wp:extent cx="6112510" cy="5412105"/>
-            <wp:effectExtent l="0" t="0" r="2540" b="0"/>
-            <wp:docPr id="1" name="Picture 1"/>
-            <wp:cNvGraphicFramePr>
-              <a:graphicFrameLocks xmlns:a="http://schemas.openxmlformats.org/drawingml/2006/main" noChangeAspect="1"/>
-            </wp:cNvGraphicFramePr>
-            <a:graphic xmlns:a="http://schemas.openxmlformats.org/drawingml/2006/main">
-              <a:graphicData uri="http://schemas.openxmlformats.org/drawingml/2006/picture">
-                <pic:pic xmlns:pic="http://schemas.openxmlformats.org/drawingml/2006/picture">
-                  <pic:nvPicPr>
-                    <pic:cNvPr id="0" name="Picture 1"/>
-                    <pic:cNvPicPr>
-                      <a:picLocks noChangeAspect="1" noChangeArrowheads="1"/>
-                    </pic:cNvPicPr>
-                  </pic:nvPicPr>
-                  <pic:blipFill>
-                    <a:blip r:embed="rId5">
-                      <a:extLst>
-                        <a:ext uri="{28A0092B-C50C-407E-A947-70E740481C1C}">
-                          <a14:useLocalDpi xmlns:a14="http://schemas.microsoft.com/office/drawing/2010/main" val="0"/>
-                        </a:ext>
-                      </a:extLst>
-                    </a:blip>
-                    <a:srcRect/>
-                    <a:stretch>
-                      <a:fillRect/>
-                    </a:stretch>
-                  </pic:blipFill>
-                  <pic:spPr bwMode="auto">
-                    <a:xfrm>
-                      <a:off x="0" y="0"/>
-                      <a:ext cx="6112510" cy="5412105"/>
-                    </a:xfrm>
-                    <a:prstGeom prst="rect">
-                      <a:avLst/>
-                    </a:prstGeom>
-                    <a:noFill/>
-                    <a:ln>
-                      <a:noFill/>
-                    </a:ln>
-                  </pic:spPr>
-                </pic:pic>
-              </a:graphicData>
-            </a:graphic>
-          </wp:inline>
-        </w:drawing>
-      </w:r>
-    </w:p>
-    <w:p>
-      <w:r>
-        <w:lastRenderedPageBreak/>
-        <w:br w:type="page"/>
-      </w:r>
-    </w:p>
-    <w:p>
-      <w:pPr>
-        <w:spacing w:after="360"/>
-        <w:jc w:val="center"/>
-        <w:rPr>
-          <w:b/>
-          <w:color w:val="7030A0"/>
-          <w:sz w:val="28"/>
-        </w:rPr>
-      </w:pPr>
-      <w:r>
-        <w:rPr>
-          <w:b/>
-          <w:color w:val="7030A0"/>
-          <w:sz w:val="28"/>
-        </w:rPr>
-        <w:lastRenderedPageBreak/>
-        <w:t>Thông tin thu thập được:</w:t>
-      </w:r>
-    </w:p>
-    <w:p>
-      <w:r>
-        <w:rPr>
-          <w:noProof/>
-          <w:lang w:bidi="lo-LA"/>
-        </w:rPr>
-        <w:lastRenderedPageBreak/>
-        <w:drawing>
-          <wp:inline distT="0" distB="0" distL="0" distR="0" wp14:anchorId="357D9C02" wp14:editId="2ED6CC7F">
-            <wp:extent cx="5297170" cy="6046470"/>
-            <wp:effectExtent l="0" t="0" r="0" b="0"/>
-            <wp:docPr id="2" name="Picture 2"/>
-            <wp:cNvGraphicFramePr>
-              <a:graphicFrameLocks xmlns:a="http://schemas.openxmlformats.org/drawingml/2006/main" noChangeAspect="1"/>
-            </wp:cNvGraphicFramePr>
-            <a:graphic xmlns:a="http://schemas.openxmlformats.org/drawingml/2006/main">
-              <a:graphicData uri="http://schemas.openxmlformats.org/drawingml/2006/picture">
-                <pic:pic xmlns:pic="http://schemas.openxmlformats.org/drawingml/2006/picture">
-                  <pic:nvPicPr>
-                    <pic:cNvPr id="0" name="Picture 2"/>
-                    <pic:cNvPicPr>
-                      <a:picLocks noChangeAspect="1" noChangeArrowheads="1"/>
-                    </pic:cNvPicPr>
-                  </pic:nvPicPr>
-                  <pic:blipFill>
-                    <a:blip r:embed="rId6">
-                      <a:extLst>
-                        <a:ext uri="{28A0092B-C50C-407E-A947-70E740481C1C}">
-                          <a14:useLocalDpi xmlns:a14="http://schemas.microsoft.com/office/drawing/2010/main" val="0"/>
-                        </a:ext>
-                      </a:extLst>
-                    </a:blip>
-                    <a:srcRect/>
-                    <a:stretch>
-                      <a:fillRect/>
-                    </a:stretch>
-                  </pic:blipFill>
-                  <pic:spPr bwMode="auto">
-                    <a:xfrm>
-                      <a:off x="0" y="0"/>
-                      <a:ext cx="5297170" cy="6046470"/>
-                    </a:xfrm>
-                    <a:prstGeom prst="rect">
-                      <a:avLst/>
-                    </a:prstGeom>
-                    <a:noFill/>
-                    <a:ln>
-                      <a:noFill/>
-                    </a:ln>
-                  </pic:spPr>
-                </pic:pic>
-              </a:graphicData>
-            </a:graphic>
-          </wp:inline>
-        </w:drawing>
-      </w:r>
-    </w:p>
-    <w:p>
-      <w:r>
-        <w:lastRenderedPageBreak/>
-        <w:br w:type="page"/>
-      </w:r>
-    </w:p>
-    <w:p>
-      <w:bookmarkStart w:id="0" w:name="_GoBack"/>
-      <w:bookmarkEnd w:id="0"/>
-      <w:r>
-        <w:rPr>
-          <w:noProof/>
-          <w:lang w:bidi="lo-LA"/>
-        </w:rPr>
-        <w:lastRenderedPageBreak/>
         <mc:AlternateContent>
           <mc:Choice Requires="wps">
             <w:drawing>

</xml_diff>